<commit_message>
Project 2 - Report part 3
</commit_message>
<xml_diff>
--- a/Projekt 02/Projekt 02.docx
+++ b/Projekt 02/Projekt 02.docx
@@ -308,28 +308,12 @@
       <w:r>
         <w:t xml:space="preserve">, jako nakładka programowa na interfejs </w:t>
       </w:r>
-      <w:proofErr w:type="spellStart"/>
       <w:r>
         <w:rPr>
           <w:b/>
         </w:rPr>
-        <w:t>Cloud</w:t>
-      </w:r>
-      <w:proofErr w:type="spellEnd"/>
-      <w:r>
-        <w:rPr>
-          <w:b/>
-        </w:rPr>
-        <w:t xml:space="preserve"> Speech-to-</w:t>
-      </w:r>
-      <w:proofErr w:type="spellStart"/>
-      <w:r>
-        <w:rPr>
-          <w:b/>
-        </w:rPr>
-        <w:t>Text</w:t>
-      </w:r>
-      <w:proofErr w:type="spellEnd"/>
+        <w:t>Cloud Speech-to-Text</w:t>
+      </w:r>
       <w:r>
         <w:t xml:space="preserve"> od firmy Google </w:t>
       </w:r>
@@ -584,10 +568,7 @@
         <w:jc w:val="both"/>
       </w:pPr>
       <w:r>
-        <w:t>poprzez wypowiedzenie przez użytkown</w:t>
-      </w:r>
-      <w:r>
-        <w:t>ika odpowiedniej sekwencji słów</w:t>
+        <w:t>poprzez wypowiedzenie przez użytkownika odpowiedniej sekwencji słów</w:t>
       </w:r>
     </w:p>
     <w:p>
@@ -667,6 +648,7 @@
       <w:r>
         <w:rPr>
           <w:noProof/>
+          <w:lang w:eastAsia="pl-PL"/>
         </w:rPr>
         <mc:AlternateContent>
           <mc:Choice Requires="wps">
@@ -717,24 +699,14 @@
                             <w:r>
                               <w:t xml:space="preserve">Rysunek </w:t>
                             </w:r>
-                            <w:r>
-                              <w:fldChar w:fldCharType="begin"/>
-                            </w:r>
-                            <w:r>
-                              <w:instrText xml:space="preserve"> SEQ Rysunek \* ARABIC </w:instrText>
-                            </w:r>
-                            <w:r>
-                              <w:fldChar w:fldCharType="separate"/>
-                            </w:r>
-                            <w:r>
-                              <w:rPr>
-                                <w:noProof/>
-                              </w:rPr>
-                              <w:t>1</w:t>
-                            </w:r>
-                            <w:r>
-                              <w:fldChar w:fldCharType="end"/>
-                            </w:r>
+                            <w:fldSimple w:instr=" SEQ Rysunek \* ARABIC ">
+                              <w:r>
+                                <w:rPr>
+                                  <w:noProof/>
+                                </w:rPr>
+                                <w:t>1</w:t>
+                              </w:r>
+                            </w:fldSimple>
                             <w:r>
                               <w:t>. Poglądowy zrzut ekranu z ekranu odtwarzacza aplikacji</w:t>
                             </w:r>
@@ -776,24 +748,14 @@
                       <w:r>
                         <w:t xml:space="preserve">Rysunek </w:t>
                       </w:r>
-                      <w:r>
-                        <w:fldChar w:fldCharType="begin"/>
-                      </w:r>
-                      <w:r>
-                        <w:instrText xml:space="preserve"> SEQ Rysunek \* ARABIC </w:instrText>
-                      </w:r>
-                      <w:r>
-                        <w:fldChar w:fldCharType="separate"/>
-                      </w:r>
-                      <w:r>
-                        <w:rPr>
-                          <w:noProof/>
-                        </w:rPr>
-                        <w:t>1</w:t>
-                      </w:r>
-                      <w:r>
-                        <w:fldChar w:fldCharType="end"/>
-                      </w:r>
+                      <w:fldSimple w:instr=" SEQ Rysunek \* ARABIC ">
+                        <w:r>
+                          <w:rPr>
+                            <w:noProof/>
+                          </w:rPr>
+                          <w:t>1</w:t>
+                        </w:r>
+                      </w:fldSimple>
                       <w:r>
                         <w:t>. Poglądowy zrzut ekranu z ekranu odtwarzacza aplikacji</w:t>
                       </w:r>
@@ -880,27 +842,14 @@
       <w:r>
         <w:t xml:space="preserve">Rysunek </w:t>
       </w:r>
-      <w:r>
-        <w:fldChar w:fldCharType="begin"/>
-      </w:r>
-      <w:r>
-        <w:instrText xml:space="preserve"> SEQ Rysunek \* ARABIC </w:instrText>
-      </w:r>
-      <w:r>
-        <w:fldChar w:fldCharType="separate"/>
-      </w:r>
-      <w:r>
-        <w:rPr>
-          <w:noProof/>
-        </w:rPr>
-        <w:t>2</w:t>
-      </w:r>
-      <w:r>
-        <w:rPr>
-          <w:noProof/>
-        </w:rPr>
-        <w:fldChar w:fldCharType="end"/>
-      </w:r>
+      <w:fldSimple w:instr=" SEQ Rysunek \* ARABIC ">
+        <w:r>
+          <w:rPr>
+            <w:noProof/>
+          </w:rPr>
+          <w:t>2</w:t>
+        </w:r>
+      </w:fldSimple>
       <w:r>
         <w:t>. Funkcja nieaktywna. Wcisnąć aby aktywować.</w:t>
       </w:r>
@@ -960,27 +909,14 @@
       <w:r>
         <w:t xml:space="preserve">Rysunek </w:t>
       </w:r>
-      <w:r>
-        <w:fldChar w:fldCharType="begin"/>
-      </w:r>
-      <w:r>
-        <w:instrText xml:space="preserve"> SEQ Rysunek \* ARABIC </w:instrText>
-      </w:r>
-      <w:r>
-        <w:fldChar w:fldCharType="separate"/>
-      </w:r>
-      <w:r>
-        <w:rPr>
-          <w:noProof/>
-        </w:rPr>
-        <w:t>3</w:t>
-      </w:r>
-      <w:r>
-        <w:rPr>
-          <w:noProof/>
-        </w:rPr>
-        <w:fldChar w:fldCharType="end"/>
-      </w:r>
+      <w:fldSimple w:instr=" SEQ Rysunek \* ARABIC ">
+        <w:r>
+          <w:rPr>
+            <w:noProof/>
+          </w:rPr>
+          <w:t>3</w:t>
+        </w:r>
+      </w:fldSimple>
       <w:r>
         <w:t>. Funkcja aktywna. Wcisnąć aby wyłączyć.</w:t>
       </w:r>
@@ -1088,77 +1024,240 @@
           </wp:inline>
         </w:drawing>
       </w:r>
+    </w:p>
+    <w:p>
+      <w:pPr>
+        <w:pStyle w:val="Legenda"/>
+        <w:jc w:val="center"/>
+      </w:pPr>
+      <w:r>
+        <w:t xml:space="preserve">Rysunek </w:t>
+      </w:r>
+      <w:fldSimple w:instr=" SEQ Rysunek \* ARABIC ">
+        <w:r>
+          <w:rPr>
+            <w:noProof/>
+          </w:rPr>
+          <w:t>4</w:t>
+        </w:r>
+      </w:fldSimple>
+      <w:r>
+        <w:t>. Projekt konwersacji</w:t>
+      </w:r>
+    </w:p>
+    <w:p>
+      <w:pPr>
+        <w:pStyle w:val="Nagwek2"/>
+      </w:pPr>
+      <w:r>
+        <w:t>Architektura aplikacji</w:t>
+      </w:r>
+    </w:p>
+    <w:p>
+      <w:pPr>
+        <w:jc w:val="both"/>
+      </w:pPr>
+      <w:r>
+        <w:t>Aplikacja jest oparta o wzorzec MVVM (Model-View-ViewModel), stąd dodanie nowej funkcjonalności jaką jest interfejs głosowy nie stanowi problemu.</w:t>
+      </w:r>
+      <w:r>
+        <w:t xml:space="preserve"> Do tej pory utworzono odpowiednie metody, które </w:t>
+      </w:r>
+      <w:r>
+        <w:lastRenderedPageBreak/>
+        <w:t>zostały podpięte pod odpowiednie zdarzenia w aplikacji (wciśnięcie guzika). W przeciągu następnych tygodni zostanie zaimplementowane zachowanie aplikacji według podanego wyżej schematu.</w:t>
+      </w:r>
+    </w:p>
+    <w:p>
+      <w:pPr>
+        <w:pStyle w:val="Nagwek1"/>
+      </w:pPr>
+      <w:r>
+        <w:t>Tydzień 2</w:t>
+      </w:r>
+    </w:p>
+    <w:p>
+      <w:pPr>
+        <w:pStyle w:val="Nagwek2"/>
+      </w:pPr>
+      <w:r>
+        <w:t>Obsługa prostych komend</w:t>
+      </w:r>
+    </w:p>
+    <w:p>
+      <w:r>
+        <w:t>Wykorzystując gotowe komponenty Android Speech API stworzono pierwszą wersję systemu obsługi odtwarzacza, która reaguje na proste komendy:</w:t>
+      </w:r>
+    </w:p>
+    <w:p>
+      <w:pPr>
+        <w:pStyle w:val="Akapitzlist"/>
+        <w:numPr>
+          <w:ilvl w:val="0"/>
+          <w:numId w:val="5"/>
+        </w:numPr>
+      </w:pPr>
+      <w:r>
+        <w:t>Start – rozpoczyna odtwarzanie</w:t>
+      </w:r>
+    </w:p>
+    <w:p>
+      <w:pPr>
+        <w:pStyle w:val="Akapitzlist"/>
+        <w:numPr>
+          <w:ilvl w:val="0"/>
+          <w:numId w:val="5"/>
+        </w:numPr>
+      </w:pPr>
+      <w:r>
+        <w:t>Stop – zatrzymuje odtwarzanie</w:t>
+      </w:r>
+    </w:p>
+    <w:p>
+      <w:pPr>
+        <w:pStyle w:val="Akapitzlist"/>
+        <w:numPr>
+          <w:ilvl w:val="0"/>
+          <w:numId w:val="5"/>
+        </w:numPr>
+      </w:pPr>
+      <w:r>
+        <w:t>Głośniej – zwiększa głośność systemową o jeden stopień</w:t>
+      </w:r>
+    </w:p>
+    <w:p>
+      <w:pPr>
+        <w:pStyle w:val="Akapitzlist"/>
+        <w:numPr>
+          <w:ilvl w:val="0"/>
+          <w:numId w:val="5"/>
+        </w:numPr>
+      </w:pPr>
+      <w:r>
+        <w:t>Ciszej – zmniejsza głośność systemową o jeden stopień</w:t>
+      </w:r>
+    </w:p>
+    <w:p>
+      <w:r>
+        <w:t>Po wciśnięciu przycisku mikrofonu aktualnie odpala się okno widoczne na obrazku poniżej (wiadomość jest automatycznie lokalizowana do języku systemu, stąd angielski tekst wiadomości)</w:t>
+      </w:r>
+    </w:p>
+    <w:p>
+      <w:pPr>
+        <w:keepNext/>
+        <w:jc w:val="center"/>
+      </w:pPr>
+      <w:r>
+        <w:pict>
+          <v:shapetype id="_x0000_t75" coordsize="21600,21600" o:spt="75" o:preferrelative="t" path="m@4@5l@4@11@9@11@9@5xe" filled="f" stroked="f">
+            <v:stroke joinstyle="miter"/>
+            <v:formulas>
+              <v:f eqn="if lineDrawn pixelLineWidth 0"/>
+              <v:f eqn="sum @0 1 0"/>
+              <v:f eqn="sum 0 0 @1"/>
+              <v:f eqn="prod @2 1 2"/>
+              <v:f eqn="prod @3 21600 pixelWidth"/>
+              <v:f eqn="prod @3 21600 pixelHeight"/>
+              <v:f eqn="sum @0 0 1"/>
+              <v:f eqn="prod @6 1 2"/>
+              <v:f eqn="prod @7 21600 pixelWidth"/>
+              <v:f eqn="sum @8 21600 0"/>
+              <v:f eqn="prod @7 21600 pixelHeight"/>
+              <v:f eqn="sum @10 21600 0"/>
+            </v:formulas>
+            <v:path o:extrusionok="f" gradientshapeok="t" o:connecttype="rect"/>
+            <o:lock v:ext="edit" aspectratio="t"/>
+          </v:shapetype>
+          <v:shape id="_x0000_i1025" type="#_x0000_t75" style="width:207.35pt;height:368.65pt">
+            <v:imagedata r:id="rId10" o:title="Screenshot_1547042896"/>
+          </v:shape>
+        </w:pict>
+      </w:r>
+    </w:p>
+    <w:p>
+      <w:pPr>
+        <w:pStyle w:val="Legenda"/>
+        <w:jc w:val="center"/>
+      </w:pPr>
+      <w:r>
+        <w:t xml:space="preserve">Rysunek </w:t>
+      </w:r>
+      <w:fldSimple w:instr=" SEQ Rysunek \* ARABIC ">
+        <w:r>
+          <w:rPr>
+            <w:noProof/>
+          </w:rPr>
+          <w:t>5</w:t>
+        </w:r>
+      </w:fldSimple>
+      <w:r>
+        <w:t>. Wygląd okienka informacyjnego</w:t>
+      </w:r>
+    </w:p>
+    <w:p>
+      <w:pPr>
+        <w:rPr>
+          <w:rFonts w:asciiTheme="majorHAnsi" w:eastAsiaTheme="majorEastAsia" w:hAnsiTheme="majorHAnsi" w:cstheme="majorBidi"/>
+          <w:color w:val="2E74B5" w:themeColor="accent1" w:themeShade="BF"/>
+          <w:sz w:val="26"/>
+          <w:szCs w:val="26"/>
+        </w:rPr>
+      </w:pPr>
+      <w:r>
+        <w:br w:type="page"/>
+      </w:r>
+    </w:p>
+    <w:p>
+      <w:pPr>
+        <w:pStyle w:val="Nagwek2"/>
+      </w:pPr>
+      <w:r>
+        <w:lastRenderedPageBreak/>
+        <w:t>Plan na następny tydzień</w:t>
+      </w:r>
+    </w:p>
+    <w:p>
+      <w:r>
+        <w:t>Na następny tydzień wyznaczono cele, które ulepszą działanie aplikacji</w:t>
+      </w:r>
+    </w:p>
+    <w:p>
+      <w:pPr>
+        <w:pStyle w:val="Akapitzlist"/>
+        <w:numPr>
+          <w:ilvl w:val="0"/>
+          <w:numId w:val="6"/>
+        </w:numPr>
+      </w:pPr>
+      <w:r>
+        <w:t>Ukrycie okna, które informuje o rozpoczętym rozpoznawaniu mowy, zastąpienie ikonami mikrofonu na przycisku</w:t>
+      </w:r>
+    </w:p>
+    <w:p>
+      <w:pPr>
+        <w:pStyle w:val="Akapitzlist"/>
+        <w:numPr>
+          <w:ilvl w:val="0"/>
+          <w:numId w:val="6"/>
+        </w:numPr>
+      </w:pPr>
+      <w:r>
+        <w:t>Rozpoznawanie poleceń ciągle, do momentu przerwania przez użytkownika</w:t>
+      </w:r>
+    </w:p>
+    <w:p>
+      <w:pPr>
+        <w:pStyle w:val="Akapitzlist"/>
+        <w:numPr>
+          <w:ilvl w:val="0"/>
+          <w:numId w:val="6"/>
+        </w:numPr>
+      </w:pPr>
+      <w:r>
+        <w:t>Rozpoznawanie polecenia na podstawie słowa klucza, a nie na podstawie całej frazy</w:t>
+      </w:r>
       <w:bookmarkStart w:id="0" w:name="_GoBack"/>
       <w:bookmarkEnd w:id="0"/>
-    </w:p>
-    <w:p>
-      <w:pPr>
-        <w:pStyle w:val="Legenda"/>
-        <w:jc w:val="center"/>
-      </w:pPr>
-      <w:r>
-        <w:t xml:space="preserve">Rysunek </w:t>
-      </w:r>
-      <w:r>
-        <w:fldChar w:fldCharType="begin"/>
-      </w:r>
-      <w:r>
-        <w:instrText xml:space="preserve"> SEQ Rysunek \* ARABIC </w:instrText>
-      </w:r>
-      <w:r>
-        <w:fldChar w:fldCharType="separate"/>
-      </w:r>
-      <w:r>
-        <w:rPr>
-          <w:noProof/>
-        </w:rPr>
-        <w:t>4</w:t>
-      </w:r>
-      <w:r>
-        <w:fldChar w:fldCharType="end"/>
-      </w:r>
-      <w:r>
-        <w:t>. Projekt konwersacji</w:t>
-      </w:r>
-    </w:p>
-    <w:p>
-      <w:pPr>
-        <w:pStyle w:val="Nagwek2"/>
-      </w:pPr>
-      <w:r>
-        <w:t>Architektura aplikacji</w:t>
-      </w:r>
-    </w:p>
-    <w:p>
-      <w:pPr>
-        <w:jc w:val="both"/>
-      </w:pPr>
-      <w:r>
-        <w:t>Aplikacja jest oparta o wzorzec MVVM (Model-</w:t>
-      </w:r>
-      <w:proofErr w:type="spellStart"/>
-      <w:r>
-        <w:t>View</w:t>
-      </w:r>
-      <w:proofErr w:type="spellEnd"/>
-      <w:r>
-        <w:t>-</w:t>
-      </w:r>
-      <w:proofErr w:type="spellStart"/>
-      <w:r>
-        <w:t>ViewModel</w:t>
-      </w:r>
-      <w:proofErr w:type="spellEnd"/>
-      <w:r>
-        <w:t>), stąd dodanie nowej funkcjonalności jaką jest interfejs głosowy nie stanowi problemu.</w:t>
-      </w:r>
-      <w:r>
-        <w:t xml:space="preserve"> Do tej pory utworzono odpowiednie metody, które </w:t>
-      </w:r>
-      <w:r>
-        <w:lastRenderedPageBreak/>
-        <w:t>zostały podpięte pod odpowiednie zdarzenia w aplikacji (wciśnięcie guzika). W przeciągu następnych tygodni zostanie zaimplementowane zachowanie aplikacji według podanego wyżej schematu.</w:t>
-      </w:r>
     </w:p>
     <w:sectPr>
       <w:pgSz w:w="11906" w:h="16838"/>
@@ -1458,6 +1557,232 @@
     </w:lvl>
   </w:abstractNum>
   <w:abstractNum w:abstractNumId="3">
+    <w:nsid w:val="4B9678B6"/>
+    <w:multiLevelType w:val="hybridMultilevel"/>
+    <w:tmpl w:val="424CEFA4"/>
+    <w:lvl w:ilvl="0" w:tplc="04150001">
+      <w:start w:val="1"/>
+      <w:numFmt w:val="bullet"/>
+      <w:lvlText w:val=""/>
+      <w:lvlJc w:val="left"/>
+      <w:pPr>
+        <w:ind w:left="720" w:hanging="360"/>
+      </w:pPr>
+      <w:rPr>
+        <w:rFonts w:ascii="Symbol" w:hAnsi="Symbol" w:hint="default"/>
+      </w:rPr>
+    </w:lvl>
+    <w:lvl w:ilvl="1" w:tplc="04150003" w:tentative="1">
+      <w:start w:val="1"/>
+      <w:numFmt w:val="bullet"/>
+      <w:lvlText w:val="o"/>
+      <w:lvlJc w:val="left"/>
+      <w:pPr>
+        <w:ind w:left="1440" w:hanging="360"/>
+      </w:pPr>
+      <w:rPr>
+        <w:rFonts w:ascii="Courier New" w:hAnsi="Courier New" w:cs="Courier New" w:hint="default"/>
+      </w:rPr>
+    </w:lvl>
+    <w:lvl w:ilvl="2" w:tplc="04150005" w:tentative="1">
+      <w:start w:val="1"/>
+      <w:numFmt w:val="bullet"/>
+      <w:lvlText w:val=""/>
+      <w:lvlJc w:val="left"/>
+      <w:pPr>
+        <w:ind w:left="2160" w:hanging="360"/>
+      </w:pPr>
+      <w:rPr>
+        <w:rFonts w:ascii="Wingdings" w:hAnsi="Wingdings" w:hint="default"/>
+      </w:rPr>
+    </w:lvl>
+    <w:lvl w:ilvl="3" w:tplc="04150001" w:tentative="1">
+      <w:start w:val="1"/>
+      <w:numFmt w:val="bullet"/>
+      <w:lvlText w:val=""/>
+      <w:lvlJc w:val="left"/>
+      <w:pPr>
+        <w:ind w:left="2880" w:hanging="360"/>
+      </w:pPr>
+      <w:rPr>
+        <w:rFonts w:ascii="Symbol" w:hAnsi="Symbol" w:hint="default"/>
+      </w:rPr>
+    </w:lvl>
+    <w:lvl w:ilvl="4" w:tplc="04150003" w:tentative="1">
+      <w:start w:val="1"/>
+      <w:numFmt w:val="bullet"/>
+      <w:lvlText w:val="o"/>
+      <w:lvlJc w:val="left"/>
+      <w:pPr>
+        <w:ind w:left="3600" w:hanging="360"/>
+      </w:pPr>
+      <w:rPr>
+        <w:rFonts w:ascii="Courier New" w:hAnsi="Courier New" w:cs="Courier New" w:hint="default"/>
+      </w:rPr>
+    </w:lvl>
+    <w:lvl w:ilvl="5" w:tplc="04150005" w:tentative="1">
+      <w:start w:val="1"/>
+      <w:numFmt w:val="bullet"/>
+      <w:lvlText w:val=""/>
+      <w:lvlJc w:val="left"/>
+      <w:pPr>
+        <w:ind w:left="4320" w:hanging="360"/>
+      </w:pPr>
+      <w:rPr>
+        <w:rFonts w:ascii="Wingdings" w:hAnsi="Wingdings" w:hint="default"/>
+      </w:rPr>
+    </w:lvl>
+    <w:lvl w:ilvl="6" w:tplc="04150001" w:tentative="1">
+      <w:start w:val="1"/>
+      <w:numFmt w:val="bullet"/>
+      <w:lvlText w:val=""/>
+      <w:lvlJc w:val="left"/>
+      <w:pPr>
+        <w:ind w:left="5040" w:hanging="360"/>
+      </w:pPr>
+      <w:rPr>
+        <w:rFonts w:ascii="Symbol" w:hAnsi="Symbol" w:hint="default"/>
+      </w:rPr>
+    </w:lvl>
+    <w:lvl w:ilvl="7" w:tplc="04150003" w:tentative="1">
+      <w:start w:val="1"/>
+      <w:numFmt w:val="bullet"/>
+      <w:lvlText w:val="o"/>
+      <w:lvlJc w:val="left"/>
+      <w:pPr>
+        <w:ind w:left="5760" w:hanging="360"/>
+      </w:pPr>
+      <w:rPr>
+        <w:rFonts w:ascii="Courier New" w:hAnsi="Courier New" w:cs="Courier New" w:hint="default"/>
+      </w:rPr>
+    </w:lvl>
+    <w:lvl w:ilvl="8" w:tplc="04150005" w:tentative="1">
+      <w:start w:val="1"/>
+      <w:numFmt w:val="bullet"/>
+      <w:lvlText w:val=""/>
+      <w:lvlJc w:val="left"/>
+      <w:pPr>
+        <w:ind w:left="6480" w:hanging="360"/>
+      </w:pPr>
+      <w:rPr>
+        <w:rFonts w:ascii="Wingdings" w:hAnsi="Wingdings" w:hint="default"/>
+      </w:rPr>
+    </w:lvl>
+  </w:abstractNum>
+  <w:abstractNum w:abstractNumId="4">
+    <w:nsid w:val="5C433AFA"/>
+    <w:multiLevelType w:val="hybridMultilevel"/>
+    <w:tmpl w:val="AE3CC8B8"/>
+    <w:lvl w:ilvl="0" w:tplc="04150001">
+      <w:start w:val="1"/>
+      <w:numFmt w:val="bullet"/>
+      <w:lvlText w:val=""/>
+      <w:lvlJc w:val="left"/>
+      <w:pPr>
+        <w:ind w:left="720" w:hanging="360"/>
+      </w:pPr>
+      <w:rPr>
+        <w:rFonts w:ascii="Symbol" w:hAnsi="Symbol" w:hint="default"/>
+      </w:rPr>
+    </w:lvl>
+    <w:lvl w:ilvl="1" w:tplc="04150003" w:tentative="1">
+      <w:start w:val="1"/>
+      <w:numFmt w:val="bullet"/>
+      <w:lvlText w:val="o"/>
+      <w:lvlJc w:val="left"/>
+      <w:pPr>
+        <w:ind w:left="1440" w:hanging="360"/>
+      </w:pPr>
+      <w:rPr>
+        <w:rFonts w:ascii="Courier New" w:hAnsi="Courier New" w:cs="Courier New" w:hint="default"/>
+      </w:rPr>
+    </w:lvl>
+    <w:lvl w:ilvl="2" w:tplc="04150005" w:tentative="1">
+      <w:start w:val="1"/>
+      <w:numFmt w:val="bullet"/>
+      <w:lvlText w:val=""/>
+      <w:lvlJc w:val="left"/>
+      <w:pPr>
+        <w:ind w:left="2160" w:hanging="360"/>
+      </w:pPr>
+      <w:rPr>
+        <w:rFonts w:ascii="Wingdings" w:hAnsi="Wingdings" w:hint="default"/>
+      </w:rPr>
+    </w:lvl>
+    <w:lvl w:ilvl="3" w:tplc="04150001" w:tentative="1">
+      <w:start w:val="1"/>
+      <w:numFmt w:val="bullet"/>
+      <w:lvlText w:val=""/>
+      <w:lvlJc w:val="left"/>
+      <w:pPr>
+        <w:ind w:left="2880" w:hanging="360"/>
+      </w:pPr>
+      <w:rPr>
+        <w:rFonts w:ascii="Symbol" w:hAnsi="Symbol" w:hint="default"/>
+      </w:rPr>
+    </w:lvl>
+    <w:lvl w:ilvl="4" w:tplc="04150003" w:tentative="1">
+      <w:start w:val="1"/>
+      <w:numFmt w:val="bullet"/>
+      <w:lvlText w:val="o"/>
+      <w:lvlJc w:val="left"/>
+      <w:pPr>
+        <w:ind w:left="3600" w:hanging="360"/>
+      </w:pPr>
+      <w:rPr>
+        <w:rFonts w:ascii="Courier New" w:hAnsi="Courier New" w:cs="Courier New" w:hint="default"/>
+      </w:rPr>
+    </w:lvl>
+    <w:lvl w:ilvl="5" w:tplc="04150005" w:tentative="1">
+      <w:start w:val="1"/>
+      <w:numFmt w:val="bullet"/>
+      <w:lvlText w:val=""/>
+      <w:lvlJc w:val="left"/>
+      <w:pPr>
+        <w:ind w:left="4320" w:hanging="360"/>
+      </w:pPr>
+      <w:rPr>
+        <w:rFonts w:ascii="Wingdings" w:hAnsi="Wingdings" w:hint="default"/>
+      </w:rPr>
+    </w:lvl>
+    <w:lvl w:ilvl="6" w:tplc="04150001" w:tentative="1">
+      <w:start w:val="1"/>
+      <w:numFmt w:val="bullet"/>
+      <w:lvlText w:val=""/>
+      <w:lvlJc w:val="left"/>
+      <w:pPr>
+        <w:ind w:left="5040" w:hanging="360"/>
+      </w:pPr>
+      <w:rPr>
+        <w:rFonts w:ascii="Symbol" w:hAnsi="Symbol" w:hint="default"/>
+      </w:rPr>
+    </w:lvl>
+    <w:lvl w:ilvl="7" w:tplc="04150003" w:tentative="1">
+      <w:start w:val="1"/>
+      <w:numFmt w:val="bullet"/>
+      <w:lvlText w:val="o"/>
+      <w:lvlJc w:val="left"/>
+      <w:pPr>
+        <w:ind w:left="5760" w:hanging="360"/>
+      </w:pPr>
+      <w:rPr>
+        <w:rFonts w:ascii="Courier New" w:hAnsi="Courier New" w:cs="Courier New" w:hint="default"/>
+      </w:rPr>
+    </w:lvl>
+    <w:lvl w:ilvl="8" w:tplc="04150005" w:tentative="1">
+      <w:start w:val="1"/>
+      <w:numFmt w:val="bullet"/>
+      <w:lvlText w:val=""/>
+      <w:lvlJc w:val="left"/>
+      <w:pPr>
+        <w:ind w:left="6480" w:hanging="360"/>
+      </w:pPr>
+      <w:rPr>
+        <w:rFonts w:ascii="Wingdings" w:hAnsi="Wingdings" w:hint="default"/>
+      </w:rPr>
+    </w:lvl>
+  </w:abstractNum>
+  <w:abstractNum w:abstractNumId="5">
     <w:nsid w:val="68F8363B"/>
     <w:multiLevelType w:val="hybridMultilevel"/>
     <w:tmpl w:val="4E660AA2"/>
@@ -1577,10 +1902,16 @@
     <w:abstractNumId w:val="0"/>
   </w:num>
   <w:num w:numId="3">
-    <w:abstractNumId w:val="3"/>
+    <w:abstractNumId w:val="5"/>
   </w:num>
   <w:num w:numId="4">
     <w:abstractNumId w:val="1"/>
+  </w:num>
+  <w:num w:numId="5">
+    <w:abstractNumId w:val="3"/>
+  </w:num>
+  <w:num w:numId="6">
+    <w:abstractNumId w:val="4"/>
   </w:num>
 </w:numbering>
 </file>
@@ -2443,7 +2774,7 @@
 </file>
 
 <file path=customXml/itemProps1.xml><?xml version="1.0" encoding="utf-8"?>
-<ds:datastoreItem xmlns:ds="http://schemas.openxmlformats.org/officeDocument/2006/customXml" ds:itemID="{4CC5D2B1-C582-41E1-92C0-2BA0B6AF117B}">
+<ds:datastoreItem xmlns:ds="http://schemas.openxmlformats.org/officeDocument/2006/customXml" ds:itemID="{D984C7FE-F63F-4F82-82EB-53BF427C54E0}">
   <ds:schemaRefs>
     <ds:schemaRef ds:uri="http://schemas.openxmlformats.org/officeDocument/2006/bibliography"/>
   </ds:schemaRefs>

</xml_diff>